<commit_message>
update to fix error in 5.1
</commit_message>
<xml_diff>
--- a/resources/files/3.12/Booklet.docx
+++ b/resources/files/3.12/Booklet.docx
@@ -6809,8 +6809,6 @@
                 <w:t>video here</w:t>
               </w:r>
             </w:hyperlink>
-            <w:bookmarkStart w:id="7" w:name="_GoBack"/>
-            <w:bookmarkEnd w:id="7"/>
             <w:r>
               <w:t xml:space="preserve"> for a great example)</w:t>
             </w:r>
@@ -6854,12 +6852,12 @@
       <w:pPr>
         <w:pStyle w:val="Heading2"/>
       </w:pPr>
-      <w:bookmarkStart w:id="8" w:name="_Toc525652942"/>
+      <w:bookmarkStart w:id="7" w:name="_Toc525652942"/>
       <w:r>
         <w:lastRenderedPageBreak/>
         <w:t>Part 3.1: Looking at Reports for Non-Sampling Errors</w:t>
       </w:r>
-      <w:bookmarkEnd w:id="8"/>
+      <w:bookmarkEnd w:id="7"/>
     </w:p>
     <w:p>
       <w:r>
@@ -7396,12 +7394,12 @@
       <w:pPr>
         <w:pStyle w:val="Heading1"/>
       </w:pPr>
-      <w:bookmarkStart w:id="9" w:name="_Toc525652943"/>
+      <w:bookmarkStart w:id="8" w:name="_Toc525652943"/>
       <w:r>
         <w:lastRenderedPageBreak/>
         <w:t>Part 4: Causal Claims</w:t>
       </w:r>
-      <w:bookmarkEnd w:id="9"/>
+      <w:bookmarkEnd w:id="8"/>
     </w:p>
     <w:p>
       <w:r>
@@ -8183,12 +8181,12 @@
       <w:pPr>
         <w:pStyle w:val="Heading2"/>
       </w:pPr>
-      <w:bookmarkStart w:id="10" w:name="_Toc525652944"/>
+      <w:bookmarkStart w:id="9" w:name="_Toc525652944"/>
       <w:r>
         <w:lastRenderedPageBreak/>
         <w:t>Part 4.1: Critiquing Causal Claims</w:t>
       </w:r>
-      <w:bookmarkEnd w:id="10"/>
+      <w:bookmarkEnd w:id="9"/>
     </w:p>
     <w:p>
       <w:r>
@@ -9875,7 +9873,7 @@
       <w:pPr>
         <w:pStyle w:val="Heading1"/>
       </w:pPr>
-      <w:bookmarkStart w:id="11" w:name="_Toc525652945"/>
+      <w:bookmarkStart w:id="10" w:name="_Toc525652945"/>
       <w:r>
         <w:lastRenderedPageBreak/>
         <w:t xml:space="preserve">Part </w:t>
@@ -9889,7 +9887,7 @@
       <w:r>
         <w:t xml:space="preserve"> Margins of Error</w:t>
       </w:r>
-      <w:bookmarkEnd w:id="11"/>
+      <w:bookmarkEnd w:id="10"/>
       <w:r>
         <w:t xml:space="preserve"> </w:t>
       </w:r>
@@ -10341,13 +10339,13 @@
           </mc:Choice>
           <mc:Fallback>
             <w:pict>
-              <v:group w14:anchorId="55EB46BE" id="Group 18" o:spid="_x0000_s1026" style="position:absolute;left:0;text-align:left;margin-left:119.25pt;margin-top:9.6pt;width:283.5pt;height:88.55pt;z-index:251664384;mso-position-horizontal-relative:margin" coordsize="36006,11247" o:gfxdata="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">
-                <v:group id="Group 16" o:spid="_x0000_s1027" style="position:absolute;width:36006;height:11247" coordsize="36006,11247" o:gfxdata="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">
+              <v:group w14:anchorId="55EB46BE" id="Group 18" o:spid="_x0000_s1026" style="position:absolute;left:0;text-align:left;margin-left:119.25pt;margin-top:9.6pt;width:283.5pt;height:88.55pt;z-index:251664384;mso-position-horizontal-relative:margin" coordsize="36006,11247" o:gfxdata="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">
+                <v:group id="Group 16" o:spid="_x0000_s1027" style="position:absolute;width:36006;height:11247" coordsize="36006,11247" o:gfxdata="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">
                   <v:shapetype id="_x0000_t202" coordsize="21600,21600" o:spt="202" path="m,l,21600r21600,l21600,xe">
                     <v:stroke joinstyle="miter"/>
                     <v:path gradientshapeok="t" o:connecttype="rect"/>
                   </v:shapetype>
-                  <v:shape id="Text Box 11" o:spid="_x0000_s1028" type="#_x0000_t202" style="position:absolute;left:5525;width:11862;height:2660;visibility:visible;mso-wrap-style:none;v-text-anchor:top" o:gfxdata="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" filled="f" stroked="f" strokeweight=".5pt">
+                  <v:shape id="Text Box 11" o:spid="_x0000_s1028" type="#_x0000_t202" style="position:absolute;left:5525;width:11862;height:2660;visibility:visible;mso-wrap-style:none;v-text-anchor:top" o:gfxdata="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" filled="f" stroked="f" strokeweight=".5pt">
                     <v:textbox>
                       <w:txbxContent>
                         <w:p>
@@ -10358,7 +10356,7 @@
                       </w:txbxContent>
                     </v:textbox>
                   </v:shape>
-                  <v:shape id="Text Box 12" o:spid="_x0000_s1029" type="#_x0000_t202" style="position:absolute;left:18444;width:11861;height:2940;visibility:visible;mso-wrap-style:none;v-text-anchor:top" o:gfxdata="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" filled="f" stroked="f" strokeweight=".5pt">
+                  <v:shape id="Text Box 12" o:spid="_x0000_s1029" type="#_x0000_t202" style="position:absolute;left:18444;width:11861;height:2940;visibility:visible;mso-wrap-style:none;v-text-anchor:top" o:gfxdata="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" filled="f" stroked="f" strokeweight=".5pt">
                     <v:textbox>
                       <w:txbxContent>
                         <w:p>
@@ -10369,7 +10367,7 @@
                       </w:txbxContent>
                     </v:textbox>
                   </v:shape>
-                  <v:shape id="Text Box 13" o:spid="_x0000_s1030" type="#_x0000_t202" style="position:absolute;left:14111;top:5126;width:7747;height:4413;visibility:visible;mso-wrap-style:none;v-text-anchor:top" o:gfxdata="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" filled="f" stroked="f" strokeweight=".5pt">
+                  <v:shape id="Text Box 13" o:spid="_x0000_s1030" type="#_x0000_t202" style="position:absolute;left:14111;top:5126;width:7747;height:4413;visibility:visible;mso-wrap-style:none;v-text-anchor:top" o:gfxdata="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" filled="f" stroked="f" strokeweight=".5pt">
                     <v:textbox>
                       <w:txbxContent>
                         <w:p>
@@ -10391,7 +10389,7 @@
                       </w:txbxContent>
                     </v:textbox>
                   </v:shape>
-                  <v:shape id="Text Box 14" o:spid="_x0000_s1031" type="#_x0000_t202" style="position:absolute;left:26195;top:5126;width:9811;height:6121;visibility:visible;mso-wrap-style:none;v-text-anchor:top" o:gfxdata="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" filled="f" stroked="f" strokeweight=".5pt">
+                  <v:shape id="Text Box 14" o:spid="_x0000_s1031" type="#_x0000_t202" style="position:absolute;left:26195;top:5126;width:9811;height:6121;visibility:visible;mso-wrap-style:none;v-text-anchor:top" o:gfxdata="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" filled="f" stroked="f" strokeweight=".5pt">
                     <v:textbox>
                       <w:txbxContent>
                         <w:p>
@@ -10421,7 +10419,7 @@
                       </w:txbxContent>
                     </v:textbox>
                   </v:shape>
-                  <v:shape id="Text Box 15" o:spid="_x0000_s1032" type="#_x0000_t202" style="position:absolute;top:5126;width:9810;height:6121;visibility:visible;mso-wrap-style:none;v-text-anchor:top" o:gfxdata="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" filled="f" stroked="f" strokeweight=".5pt">
+                  <v:shape id="Text Box 15" o:spid="_x0000_s1032" type="#_x0000_t202" style="position:absolute;top:5126;width:9810;height:6121;visibility:visible;mso-wrap-style:none;v-text-anchor:top" o:gfxdata="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" filled="f" stroked="f" strokeweight=".5pt">
                     <v:textbox>
                       <w:txbxContent>
                         <w:p>
@@ -10452,24 +10450,24 @@
                     </v:textbox>
                   </v:shape>
                 </v:group>
-                <v:group id="Group 17" o:spid="_x0000_s1033" style="position:absolute;left:1232;top:2425;width:33470;height:3191" coordsize="33470,3191" o:gfxdata="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">
+                <v:group id="Group 17" o:spid="_x0000_s1033" style="position:absolute;left:1232;top:2425;width:33470;height:3191" coordsize="33470,3191" o:gfxdata="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">
                   <v:shapetype id="_x0000_t32" coordsize="21600,21600" o:spt="32" o:oned="t" path="m,l21600,21600e" filled="f">
                     <v:path arrowok="t" fillok="f" o:connecttype="none"/>
                     <o:lock v:ext="edit" shapetype="t"/>
                   </v:shapetype>
-                  <v:shape id="Straight Arrow Connector 6" o:spid="_x0000_s1034" type="#_x0000_t32" style="position:absolute;left:3617;width:26311;height:0;visibility:visible;mso-wrap-style:square" o:connectortype="straight" o:gfxdata="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" strokecolor="black [3200]" strokeweight=".5pt">
+                  <v:shape id="Straight Arrow Connector 6" o:spid="_x0000_s1034" type="#_x0000_t32" style="position:absolute;left:3617;width:26311;height:0;visibility:visible;mso-wrap-style:square" o:connectortype="straight" o:gfxdata="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" strokecolor="black [3200]" strokeweight=".5pt">
                     <v:stroke startarrow="block" endarrow="block" joinstyle="miter"/>
                   </v:shape>
-                  <v:line id="Straight Connector 7" o:spid="_x0000_s1035" style="position:absolute;visibility:visible;mso-wrap-style:square" from="0,2663" to="33470,2663" o:connectortype="straight" o:gfxdata="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" strokecolor="black [3200]" strokeweight=".5pt">
+                  <v:line id="Straight Connector 7" o:spid="_x0000_s1035" style="position:absolute;visibility:visible;mso-wrap-style:square" from="0,2663" to="33470,2663" o:connectortype="straight" o:gfxdata="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" strokecolor="black [3200]" strokeweight=".5pt">
                     <v:stroke joinstyle="miter"/>
                   </v:line>
-                  <v:line id="Straight Connector 8" o:spid="_x0000_s1036" style="position:absolute;visibility:visible;mso-wrap-style:square" from="16737,0" to="16737,3191" o:connectortype="straight" o:gfxdata="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" strokecolor="black [3200]" strokeweight=".5pt">
+                  <v:line id="Straight Connector 8" o:spid="_x0000_s1036" style="position:absolute;visibility:visible;mso-wrap-style:square" from="16737,0" to="16737,3191" o:connectortype="straight" o:gfxdata="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" strokecolor="black [3200]" strokeweight=".5pt">
                     <v:stroke joinstyle="miter"/>
                   </v:line>
-                  <v:line id="Straight Connector 9" o:spid="_x0000_s1037" style="position:absolute;visibility:visible;mso-wrap-style:square" from="3697,0" to="3697,3191" o:connectortype="straight" o:gfxdata="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" strokecolor="black [3200]" strokeweight=".5pt">
+                  <v:line id="Straight Connector 9" o:spid="_x0000_s1037" style="position:absolute;visibility:visible;mso-wrap-style:square" from="3697,0" to="3697,3191" o:connectortype="straight" o:gfxdata="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" strokecolor="black [3200]" strokeweight=".5pt">
                     <v:stroke joinstyle="miter"/>
                   </v:line>
-                  <v:line id="Straight Connector 10" o:spid="_x0000_s1038" style="position:absolute;visibility:visible;mso-wrap-style:square" from="29896,0" to="29896,3191" o:connectortype="straight" o:gfxdata="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" strokecolor="black [3200]" strokeweight=".5pt">
+                  <v:line id="Straight Connector 10" o:spid="_x0000_s1038" style="position:absolute;visibility:visible;mso-wrap-style:square" from="29896,0" to="29896,3191" o:connectortype="straight" o:gfxdata="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" strokecolor="black [3200]" strokeweight=".5pt">
                     <v:stroke joinstyle="miter"/>
                   </v:line>
                 </v:group>
@@ -10760,12 +10758,12 @@
       <w:pPr>
         <w:pStyle w:val="Heading2"/>
       </w:pPr>
-      <w:bookmarkStart w:id="12" w:name="_Toc525652946"/>
+      <w:bookmarkStart w:id="11" w:name="_Toc525652946"/>
       <w:r>
         <w:lastRenderedPageBreak/>
         <w:t>Part 5.1: No Comparison</w:t>
       </w:r>
-      <w:bookmarkEnd w:id="12"/>
+      <w:bookmarkEnd w:id="11"/>
     </w:p>
     <w:p>
       <w:r>
@@ -12163,7 +12161,7 @@
         <w:t>50% as implied by the “</w:t>
       </w:r>
       <w:r>
-        <w:t>majority</w:t>
+        <w:t>over half</w:t>
       </w:r>
       <w:r>
         <w:t>” statement.</w:t>
@@ -13613,6 +13611,9 @@
         <w:t xml:space="preserve"> of </w:t>
       </w:r>
       <w:r>
+        <w:rPr>
+          <w:b/>
+        </w:rPr>
         <w:t>people who support the new law</w:t>
       </w:r>
       <w:r>
@@ -13628,15 +13629,27 @@
         <w:t xml:space="preserve">as </w:t>
       </w:r>
       <w:r>
+        <w:rPr>
+          <w:b/>
+        </w:rPr>
         <w:t>48.2%</w:t>
       </w:r>
       <w:r>
         <w:t xml:space="preserve"> and so this confidence interval </w:t>
       </w:r>
       <w:r>
+        <w:rPr>
+          <w:b/>
+        </w:rPr>
         <w:t>does</w:t>
       </w:r>
       <w:r>
+        <w:rPr>
+          <w:b/>
+        </w:rPr>
+        <w:t xml:space="preserve"> not</w:t>
+      </w:r>
+      <w:r>
         <w:t xml:space="preserve"> support a claim of </w:t>
       </w:r>
       <w:r>
@@ -13651,6 +13664,8 @@
       <w:r>
         <w:t>” statement.</w:t>
       </w:r>
+      <w:bookmarkStart w:id="12" w:name="_GoBack"/>
+      <w:bookmarkEnd w:id="12"/>
     </w:p>
     <w:p>
       <w:pPr>
@@ -24038,14 +24053,7 @@
                                 <w:b/>
                                 <w:color w:val="000000" w:themeColor="text1"/>
                               </w:rPr>
-                              <w:t xml:space="preserve">between 2 </w:t>
-                            </w:r>
-                            <w:r>
-                              <w:rPr>
-                                <w:b/>
-                                <w:color w:val="000000" w:themeColor="text1"/>
-                              </w:rPr>
-                              <w:t>i</w:t>
+                              <w:t>between 2 i</w:t>
                             </w:r>
                             <w:r>
                               <w:rPr>
@@ -24096,7 +24104,7 @@
                 </v:formulas>
                 <v:path gradientshapeok="t" limo="10800,10800" o:connecttype="custom" o:connectlocs="@8,0;0,@9;@8,@7;@6,@9" textboxrect="@3,@3,@4,@5"/>
               </v:shapetype>
-              <v:shape id="Flowchart: Alternate Process 21" o:spid="_x0000_s1039" type="#_x0000_t176" style="position:absolute;margin-left:385.5pt;margin-top:117.65pt;width:145.55pt;height:45pt;z-index:251670528;visibility:visible;mso-wrap-style:square;mso-width-percent:0;mso-wrap-distance-left:9pt;mso-wrap-distance-top:0;mso-wrap-distance-right:9pt;mso-wrap-distance-bottom:0;mso-position-horizontal:absolute;mso-position-horizontal-relative:margin;mso-position-vertical:absolute;mso-position-vertical-relative:text;mso-width-percent:0;mso-width-relative:margin;v-text-anchor:middle" o:gfxdata="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" fillcolor="white [3212]" strokecolor="black [3213]" strokeweight="1pt">
+              <v:shape id="Flowchart: Alternate Process 21" o:spid="_x0000_s1039" type="#_x0000_t176" style="position:absolute;margin-left:385.5pt;margin-top:117.65pt;width:145.55pt;height:45pt;z-index:251670528;visibility:visible;mso-wrap-style:square;mso-width-percent:0;mso-wrap-distance-left:9pt;mso-wrap-distance-top:0;mso-wrap-distance-right:9pt;mso-wrap-distance-bottom:0;mso-position-horizontal:absolute;mso-position-horizontal-relative:margin;mso-position-vertical:absolute;mso-position-vertical-relative:text;mso-width-percent:0;mso-width-relative:margin;v-text-anchor:middle" o:gfxdata="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" fillcolor="white [3212]" strokecolor="black [3213]" strokeweight="1pt">
                 <v:textbox>
                   <w:txbxContent>
                     <w:p>
@@ -24117,14 +24125,7 @@
                           <w:b/>
                           <w:color w:val="000000" w:themeColor="text1"/>
                         </w:rPr>
-                        <w:t xml:space="preserve">between 2 </w:t>
-                      </w:r>
-                      <w:r>
-                        <w:rPr>
-                          <w:b/>
-                          <w:color w:val="000000" w:themeColor="text1"/>
-                        </w:rPr>
-                        <w:t>i</w:t>
+                        <w:t>between 2 i</w:t>
                       </w:r>
                       <w:r>
                         <w:rPr>
@@ -24241,7 +24242,7 @@
                 <v:stroke joinstyle="miter"/>
                 <v:path gradientshapeok="t" o:connecttype="rect" textboxrect="5400,5400,16200,16200"/>
               </v:shapetype>
-              <v:shape id="Flowchart: Decision 31" o:spid="_x0000_s1040" type="#_x0000_t110" style="position:absolute;margin-left:269.2pt;margin-top:452.15pt;width:188.3pt;height:96.25pt;z-index:251688960;visibility:visible;mso-wrap-style:square;mso-width-percent:0;mso-height-percent:0;mso-wrap-distance-left:9pt;mso-wrap-distance-top:0;mso-wrap-distance-right:9pt;mso-wrap-distance-bottom:0;mso-position-horizontal:absolute;mso-position-horizontal-relative:margin;mso-position-vertical:absolute;mso-position-vertical-relative:text;mso-width-percent:0;mso-height-percent:0;mso-width-relative:margin;mso-height-relative:margin;v-text-anchor:middle" o:gfxdata="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" fillcolor="white [3212]" strokecolor="black [3213]" strokeweight="1pt">
+              <v:shape id="Flowchart: Decision 31" o:spid="_x0000_s1040" type="#_x0000_t110" style="position:absolute;margin-left:269.2pt;margin-top:452.15pt;width:188.3pt;height:96.25pt;z-index:251688960;visibility:visible;mso-wrap-style:square;mso-width-percent:0;mso-height-percent:0;mso-wrap-distance-left:9pt;mso-wrap-distance-top:0;mso-wrap-distance-right:9pt;mso-wrap-distance-bottom:0;mso-position-horizontal:absolute;mso-position-horizontal-relative:margin;mso-position-vertical:absolute;mso-position-vertical-relative:text;mso-width-percent:0;mso-height-percent:0;mso-width-relative:margin;mso-height-relative:margin;v-text-anchor:middle" o:gfxdata="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" fillcolor="white [3212]" strokecolor="black [3213]" strokeweight="1pt">
                 <v:textbox>
                   <w:txbxContent>
                     <w:p>
@@ -24392,7 +24393,7 @@
                 <v:stroke joinstyle="miter"/>
                 <v:path gradientshapeok="t" o:connecttype="rect"/>
               </v:shapetype>
-              <v:shape id="Flowchart: Process 1" o:spid="_x0000_s1041" type="#_x0000_t109" style="position:absolute;margin-left:285pt;margin-top:476.95pt;width:158.25pt;height:48.35pt;z-index:251726848;visibility:visible;mso-wrap-style:square;mso-width-percent:0;mso-height-percent:0;mso-wrap-distance-left:9pt;mso-wrap-distance-top:0;mso-wrap-distance-right:9pt;mso-wrap-distance-bottom:0;mso-position-horizontal:absolute;mso-position-horizontal-relative:text;mso-position-vertical:absolute;mso-position-vertical-relative:text;mso-width-percent:0;mso-height-percent:0;mso-width-relative:margin;mso-height-relative:margin;v-text-anchor:middle" o:gfxdata="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" filled="f" stroked="f" strokeweight="1pt">
+              <v:shape id="Flowchart: Process 1" o:spid="_x0000_s1041" type="#_x0000_t109" style="position:absolute;margin-left:285pt;margin-top:476.95pt;width:158.25pt;height:48.35pt;z-index:251726848;visibility:visible;mso-wrap-style:square;mso-width-percent:0;mso-height-percent:0;mso-wrap-distance-left:9pt;mso-wrap-distance-top:0;mso-wrap-distance-right:9pt;mso-wrap-distance-bottom:0;mso-position-horizontal:absolute;mso-position-horizontal-relative:text;mso-position-vertical:absolute;mso-position-vertical-relative:text;mso-width-percent:0;mso-height-percent:0;mso-width-relative:margin;mso-height-relative:margin;v-text-anchor:middle" o:gfxdata="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" filled="f" stroked="f" strokeweight="1pt">
                 <v:textbox>
                   <w:txbxContent>
                     <w:p>
@@ -24538,7 +24539,7 @@
           </mc:Choice>
           <mc:Fallback>
             <w:pict>
-              <v:shape w14:anchorId="5FC2C37F" id="Text Box 309" o:spid="_x0000_s1042" type="#_x0000_t202" style="position:absolute;margin-left:-7.8pt;margin-top:482.95pt;width:1in;height:38.2pt;z-index:251724800;visibility:visible;mso-wrap-style:none;mso-height-percent:0;mso-wrap-distance-left:9pt;mso-wrap-distance-top:0;mso-wrap-distance-right:9pt;mso-wrap-distance-bottom:0;mso-position-horizontal:absolute;mso-position-horizontal-relative:text;mso-position-vertical:absolute;mso-position-vertical-relative:text;mso-height-percent:0;mso-height-relative:margin;v-text-anchor:top" o:gfxdata="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" fillcolor="white [3201]" stroked="f" strokeweight=".5pt">
+              <v:shape w14:anchorId="5FC2C37F" id="Text Box 309" o:spid="_x0000_s1042" type="#_x0000_t202" style="position:absolute;margin-left:-7.8pt;margin-top:482.95pt;width:1in;height:38.2pt;z-index:251724800;visibility:visible;mso-wrap-style:none;mso-height-percent:0;mso-wrap-distance-left:9pt;mso-wrap-distance-top:0;mso-wrap-distance-right:9pt;mso-wrap-distance-bottom:0;mso-position-horizontal:absolute;mso-position-horizontal-relative:text;mso-position-vertical:absolute;mso-position-vertical-relative:text;mso-height-percent:0;mso-height-relative:margin;v-text-anchor:top" o:gfxdata="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" fillcolor="white [3201]" stroked="f" strokeweight=".5pt">
                 <v:textbox>
                   <w:txbxContent>
                     <w:p>
@@ -24673,7 +24674,7 @@
           </mc:Choice>
           <mc:Fallback>
             <w:pict>
-              <v:shape w14:anchorId="0B6C19AE" id="Text Box 308" o:spid="_x0000_s1043" type="#_x0000_t202" style="position:absolute;margin-left:-7.8pt;margin-top:375.05pt;width:1in;height:50.7pt;z-index:251722752;visibility:visible;mso-wrap-style:none;mso-height-percent:0;mso-wrap-distance-left:9pt;mso-wrap-distance-top:0;mso-wrap-distance-right:9pt;mso-wrap-distance-bottom:0;mso-position-horizontal:absolute;mso-position-horizontal-relative:text;mso-position-vertical:absolute;mso-position-vertical-relative:text;mso-height-percent:0;mso-height-relative:margin;v-text-anchor:top" o:gfxdata="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" fillcolor="white [3201]" stroked="f" strokeweight=".5pt">
+              <v:shape w14:anchorId="0B6C19AE" id="Text Box 308" o:spid="_x0000_s1043" type="#_x0000_t202" style="position:absolute;margin-left:-7.8pt;margin-top:375.05pt;width:1in;height:50.7pt;z-index:251722752;visibility:visible;mso-wrap-style:none;mso-height-percent:0;mso-wrap-distance-left:9pt;mso-wrap-distance-top:0;mso-wrap-distance-right:9pt;mso-wrap-distance-bottom:0;mso-position-horizontal:absolute;mso-position-horizontal-relative:text;mso-position-vertical:absolute;mso-position-vertical-relative:text;mso-height-percent:0;mso-height-relative:margin;v-text-anchor:top" o:gfxdata="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" fillcolor="white [3201]" stroked="f" strokeweight=".5pt">
                 <v:textbox>
                   <w:txbxContent>
                     <w:p>
@@ -24773,13 +24774,7 @@
                               <w:rPr>
                                 <w:b/>
                               </w:rPr>
-                              <w:t xml:space="preserve">Calculate </w:t>
-                            </w:r>
-                            <w:r>
-                              <w:rPr>
-                                <w:b/>
-                              </w:rPr>
-                              <w:t>MoE</w:t>
+                              <w:t>Calculate MoE</w:t>
                             </w:r>
                           </w:p>
                           <w:p>
@@ -24814,7 +24809,7 @@
           </mc:Choice>
           <mc:Fallback>
             <w:pict>
-              <v:shape w14:anchorId="5EB23A5C" id="Text Box 307" o:spid="_x0000_s1044" type="#_x0000_t202" style="position:absolute;margin-left:-7.85pt;margin-top:290.1pt;width:1in;height:38.2pt;z-index:251720704;visibility:visible;mso-wrap-style:none;mso-height-percent:0;mso-wrap-distance-left:9pt;mso-wrap-distance-top:0;mso-wrap-distance-right:9pt;mso-wrap-distance-bottom:0;mso-position-horizontal:absolute;mso-position-horizontal-relative:text;mso-position-vertical:absolute;mso-position-vertical-relative:text;mso-height-percent:0;mso-height-relative:margin;v-text-anchor:top" o:gfxdata="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" fillcolor="white [3201]" stroked="f" strokeweight=".5pt">
+              <v:shape w14:anchorId="5EB23A5C" id="Text Box 307" o:spid="_x0000_s1044" type="#_x0000_t202" style="position:absolute;margin-left:-7.85pt;margin-top:290.1pt;width:1in;height:38.2pt;z-index:251720704;visibility:visible;mso-wrap-style:none;mso-height-percent:0;mso-wrap-distance-left:9pt;mso-wrap-distance-top:0;mso-wrap-distance-right:9pt;mso-wrap-distance-bottom:0;mso-position-horizontal:absolute;mso-position-horizontal-relative:text;mso-position-vertical:absolute;mso-position-vertical-relative:text;mso-height-percent:0;mso-height-relative:margin;v-text-anchor:top" o:gfxdata="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" fillcolor="white [3201]" stroked="f" strokeweight=".5pt">
                 <v:textbox>
                   <w:txbxContent>
                     <w:p>
@@ -24827,16 +24822,8 @@
                         <w:rPr>
                           <w:b/>
                         </w:rPr>
-                        <w:t xml:space="preserve">Calculate </w:t>
+                        <w:t>Calculate MoE</w:t>
                       </w:r>
-                      <w:proofErr w:type="spellStart"/>
-                      <w:r>
-                        <w:rPr>
-                          <w:b/>
-                        </w:rPr>
-                        <w:t>MoE</w:t>
-                      </w:r>
-                      <w:proofErr w:type="spellEnd"/>
                     </w:p>
                     <w:p>
                       <w:pPr>
@@ -24962,7 +24949,7 @@
           </mc:Choice>
           <mc:Fallback>
             <w:pict>
-              <v:shape w14:anchorId="53C313E8" id="Text Box 306" o:spid="_x0000_s1045" type="#_x0000_t202" style="position:absolute;margin-left:-7.8pt;margin-top:199.35pt;width:1in;height:38.2pt;z-index:251718656;visibility:visible;mso-wrap-style:none;mso-height-percent:0;mso-wrap-distance-left:9pt;mso-wrap-distance-top:0;mso-wrap-distance-right:9pt;mso-wrap-distance-bottom:0;mso-position-horizontal:absolute;mso-position-horizontal-relative:text;mso-position-vertical:absolute;mso-position-vertical-relative:text;mso-height-percent:0;mso-height-relative:margin;v-text-anchor:top" o:gfxdata="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" fillcolor="white [3201]" stroked="f" strokeweight=".5pt">
+              <v:shape w14:anchorId="53C313E8" id="Text Box 306" o:spid="_x0000_s1045" type="#_x0000_t202" style="position:absolute;margin-left:-7.8pt;margin-top:199.35pt;width:1in;height:38.2pt;z-index:251718656;visibility:visible;mso-wrap-style:none;mso-height-percent:0;mso-wrap-distance-left:9pt;mso-wrap-distance-top:0;mso-wrap-distance-right:9pt;mso-wrap-distance-bottom:0;mso-position-horizontal:absolute;mso-position-horizontal-relative:text;mso-position-vertical:absolute;mso-position-vertical-relative:text;mso-height-percent:0;mso-height-relative:margin;v-text-anchor:top" o:gfxdata="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" fillcolor="white [3201]" stroked="f" strokeweight=".5pt">
                 <v:textbox>
                   <w:txbxContent>
                     <w:p>
@@ -25203,7 +25190,7 @@
           </mc:Choice>
           <mc:Fallback>
             <w:pict>
-              <v:shape w14:anchorId="2BD8C022" id="Flowchart: Alternate Process 19" o:spid="_x0000_s1046" type="#_x0000_t176" style="position:absolute;margin-left:82.9pt;margin-top:119.15pt;width:127.55pt;height:45pt;z-index:251666432;visibility:visible;mso-wrap-style:square;mso-width-percent:0;mso-wrap-distance-left:9pt;mso-wrap-distance-top:0;mso-wrap-distance-right:9pt;mso-wrap-distance-bottom:0;mso-position-horizontal:absolute;mso-position-horizontal-relative:margin;mso-position-vertical:absolute;mso-position-vertical-relative:text;mso-width-percent:0;mso-width-relative:margin;v-text-anchor:middle" o:gfxdata="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" fillcolor="white [3212]" strokecolor="black [3213]" strokeweight="1pt">
+              <v:shape w14:anchorId="2BD8C022" id="Flowchart: Alternate Process 19" o:spid="_x0000_s1046" type="#_x0000_t176" style="position:absolute;margin-left:82.9pt;margin-top:119.15pt;width:127.55pt;height:45pt;z-index:251666432;visibility:visible;mso-wrap-style:square;mso-width-percent:0;mso-wrap-distance-left:9pt;mso-wrap-distance-top:0;mso-wrap-distance-right:9pt;mso-wrap-distance-bottom:0;mso-position-horizontal:absolute;mso-position-horizontal-relative:margin;mso-position-vertical:absolute;mso-position-vertical-relative:text;mso-width-percent:0;mso-width-relative:margin;v-text-anchor:middle" o:gfxdata="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" fillcolor="white [3212]" strokecolor="black [3213]" strokeweight="1pt">
                 <v:textbox>
                   <w:txbxContent>
                     <w:p>
@@ -25305,13 +25292,7 @@
                               <w:rPr>
                                 <w:color w:val="000000" w:themeColor="text1"/>
                               </w:rPr>
-                              <w:t xml:space="preserve">Poll % ± </w:t>
-                            </w:r>
-                            <w:r>
-                              <w:rPr>
-                                <w:color w:val="000000" w:themeColor="text1"/>
-                              </w:rPr>
-                              <w:t>MoE</w:t>
+                              <w:t>Poll % ± MoE</w:t>
                             </w:r>
                           </w:p>
                         </w:txbxContent>
@@ -25336,7 +25317,7 @@
           </mc:Choice>
           <mc:Fallback>
             <w:pict>
-              <v:shape w14:anchorId="4ACED7DA" id="Flowchart: Process 28" o:spid="_x0000_s1047" type="#_x0000_t109" style="position:absolute;margin-left:101.7pt;margin-top:376.4pt;width:90pt;height:48.35pt;z-index:251682816;visibility:visible;mso-wrap-style:square;mso-width-percent:0;mso-height-percent:0;mso-wrap-distance-left:9pt;mso-wrap-distance-top:0;mso-wrap-distance-right:9pt;mso-wrap-distance-bottom:0;mso-position-horizontal:absolute;mso-position-horizontal-relative:text;mso-position-vertical:absolute;mso-position-vertical-relative:text;mso-width-percent:0;mso-height-percent:0;mso-width-relative:margin;mso-height-relative:margin;v-text-anchor:middle" o:gfxdata="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" fillcolor="white [3212]" strokecolor="black [3213]" strokeweight="1pt">
+              <v:shape w14:anchorId="4ACED7DA" id="Flowchart: Process 28" o:spid="_x0000_s1047" type="#_x0000_t109" style="position:absolute;margin-left:101.7pt;margin-top:376.4pt;width:90pt;height:48.35pt;z-index:251682816;visibility:visible;mso-wrap-style:square;mso-width-percent:0;mso-height-percent:0;mso-wrap-distance-left:9pt;mso-wrap-distance-top:0;mso-wrap-distance-right:9pt;mso-wrap-distance-bottom:0;mso-position-horizontal:absolute;mso-position-horizontal-relative:text;mso-position-vertical:absolute;mso-position-vertical-relative:text;mso-width-percent:0;mso-height-percent:0;mso-width-relative:margin;mso-height-relative:margin;v-text-anchor:middle" o:gfxdata="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" fillcolor="white [3212]" strokecolor="black [3213]" strokeweight="1pt">
                 <v:textbox>
                   <w:txbxContent>
                     <w:p>
@@ -25350,16 +25331,8 @@
                         <w:rPr>
                           <w:color w:val="000000" w:themeColor="text1"/>
                         </w:rPr>
-                        <w:t xml:space="preserve">Poll % ± </w:t>
+                        <w:t>Poll % ± MoE</w:t>
                       </w:r>
-                      <w:proofErr w:type="spellStart"/>
-                      <w:r>
-                        <w:rPr>
-                          <w:color w:val="000000" w:themeColor="text1"/>
-                        </w:rPr>
-                        <w:t>MoE</w:t>
-                      </w:r>
-                      <w:proofErr w:type="spellEnd"/>
                     </w:p>
                   </w:txbxContent>
                 </v:textbox>
@@ -25505,7 +25478,7 @@
           </mc:Choice>
           <mc:Fallback>
             <w:pict>
-              <v:shape w14:anchorId="1AFF818E" id="Flowchart: Process 25" o:spid="_x0000_s1048" type="#_x0000_t109" style="position:absolute;margin-left:118.55pt;margin-top:274.4pt;width:56.65pt;height:70.85pt;z-index:251676672;visibility:visible;mso-wrap-style:square;mso-width-percent:0;mso-height-percent:0;mso-wrap-distance-left:9pt;mso-wrap-distance-top:0;mso-wrap-distance-right:9pt;mso-wrap-distance-bottom:0;mso-position-horizontal:absolute;mso-position-horizontal-relative:text;mso-position-vertical:absolute;mso-position-vertical-relative:text;mso-width-percent:0;mso-height-percent:0;mso-width-relative:margin;mso-height-relative:margin;v-text-anchor:middle" o:gfxdata="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" fillcolor="white [3212]" strokecolor="black [3213]" strokeweight="1pt">
+              <v:shape w14:anchorId="1AFF818E" id="Flowchart: Process 25" o:spid="_x0000_s1048" type="#_x0000_t109" style="position:absolute;margin-left:118.55pt;margin-top:274.4pt;width:56.65pt;height:70.85pt;z-index:251676672;visibility:visible;mso-wrap-style:square;mso-width-percent:0;mso-height-percent:0;mso-wrap-distance-left:9pt;mso-wrap-distance-top:0;mso-wrap-distance-right:9pt;mso-wrap-distance-bottom:0;mso-position-horizontal:absolute;mso-position-horizontal-relative:text;mso-position-vertical:absolute;mso-position-vertical-relative:text;mso-width-percent:0;mso-height-percent:0;mso-width-relative:margin;mso-height-relative:margin;v-text-anchor:middle" o:gfxdata="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" fillcolor="white [3212]" strokecolor="black [3213]" strokeweight="1pt">
                 <v:textbox>
                   <w:txbxContent>
                     <w:p>
@@ -25966,7 +25939,7 @@
           </mc:Choice>
           <mc:Fallback>
             <w:pict>
-              <v:shape w14:anchorId="281D155C" id="Flowchart: Decision 30" o:spid="_x0000_s1049" type="#_x0000_t110" style="position:absolute;margin-left:72.85pt;margin-top:452.15pt;width:141.7pt;height:96.25pt;z-index:251686912;visibility:visible;mso-wrap-style:square;mso-width-percent:0;mso-height-percent:0;mso-wrap-distance-left:9pt;mso-wrap-distance-top:0;mso-wrap-distance-right:9pt;mso-wrap-distance-bottom:0;mso-position-horizontal:absolute;mso-position-horizontal-relative:margin;mso-position-vertical:absolute;mso-position-vertical-relative:text;mso-width-percent:0;mso-height-percent:0;mso-width-relative:margin;mso-height-relative:margin;v-text-anchor:middle" o:gfxdata="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" fillcolor="white [3212]" strokecolor="black [3213]" strokeweight="1pt">
+              <v:shape w14:anchorId="281D155C" id="Flowchart: Decision 30" o:spid="_x0000_s1049" type="#_x0000_t110" style="position:absolute;margin-left:72.85pt;margin-top:452.15pt;width:141.7pt;height:96.25pt;z-index:251686912;visibility:visible;mso-wrap-style:square;mso-width-percent:0;mso-height-percent:0;mso-wrap-distance-left:9pt;mso-wrap-distance-top:0;mso-wrap-distance-right:9pt;mso-wrap-distance-bottom:0;mso-position-horizontal:absolute;mso-position-horizontal-relative:margin;mso-position-vertical:absolute;mso-position-vertical-relative:text;mso-width-percent:0;mso-height-percent:0;mso-width-relative:margin;mso-height-relative:margin;v-text-anchor:middle" o:gfxdata="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" fillcolor="white [3212]" strokecolor="black [3213]" strokeweight="1pt">
                 <v:textbox>
                   <w:txbxContent>
                     <w:p>
@@ -26098,7 +26071,7 @@
                 <v:stroke joinstyle="miter"/>
                 <v:path gradientshapeok="t" o:connecttype="custom" o:connectlocs="12961,0;10800,0;2161,10800;8602,21600;10800,21600;19402,10800" textboxrect="4321,0,17204,21600"/>
               </v:shapetype>
-              <v:shape id="Flowchart: Data 22" o:spid="_x0000_s1050" type="#_x0000_t111" style="position:absolute;margin-left:92.6pt;margin-top:195pt;width:102.95pt;height:51pt;z-index:251671552;visibility:visible;mso-wrap-style:square;mso-width-percent:0;mso-height-percent:0;mso-wrap-distance-left:9pt;mso-wrap-distance-top:0;mso-wrap-distance-right:9pt;mso-wrap-distance-bottom:0;mso-position-horizontal:absolute;mso-position-horizontal-relative:text;mso-position-vertical:absolute;mso-position-vertical-relative:text;mso-width-percent:0;mso-height-percent:0;mso-width-relative:margin;mso-height-relative:margin;v-text-anchor:middle" o:gfxdata="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" fillcolor="white [3212]" strokecolor="black [3213]" strokeweight="1pt">
+              <v:shape id="Flowchart: Data 22" o:spid="_x0000_s1050" type="#_x0000_t111" style="position:absolute;margin-left:92.6pt;margin-top:195pt;width:102.95pt;height:51pt;z-index:251671552;visibility:visible;mso-wrap-style:square;mso-width-percent:0;mso-height-percent:0;mso-wrap-distance-left:9pt;mso-wrap-distance-top:0;mso-wrap-distance-right:9pt;mso-wrap-distance-bottom:0;mso-position-horizontal:absolute;mso-position-horizontal-relative:text;mso-position-vertical:absolute;mso-position-vertical-relative:text;mso-width-percent:0;mso-height-percent:0;mso-width-relative:margin;mso-height-relative:margin;v-text-anchor:middle" o:gfxdata="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" fillcolor="white [3212]" strokecolor="black [3213]" strokeweight="1pt">
                 <v:textbox>
                   <w:txbxContent>
                     <w:p>
@@ -26387,7 +26360,7 @@
           </mc:Choice>
           <mc:Fallback>
             <w:pict>
-              <v:shape w14:anchorId="41FFEE4C" id="Flowchart: Alternate Process 20" o:spid="_x0000_s1051" type="#_x0000_t176" style="position:absolute;margin-left:230.7pt;margin-top:117.65pt;width:127.55pt;height:45pt;z-index:251668480;visibility:visible;mso-wrap-style:square;mso-width-percent:0;mso-wrap-distance-left:9pt;mso-wrap-distance-top:0;mso-wrap-distance-right:9pt;mso-wrap-distance-bottom:0;mso-position-horizontal:absolute;mso-position-horizontal-relative:margin;mso-position-vertical:absolute;mso-position-vertical-relative:text;mso-width-percent:0;mso-width-relative:margin;v-text-anchor:middle" o:gfxdata="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" fillcolor="white [3212]" strokecolor="black [3213]" strokeweight="1pt">
+              <v:shape w14:anchorId="41FFEE4C" id="Flowchart: Alternate Process 20" o:spid="_x0000_s1051" type="#_x0000_t176" style="position:absolute;margin-left:230.7pt;margin-top:117.65pt;width:127.55pt;height:45pt;z-index:251668480;visibility:visible;mso-wrap-style:square;mso-width-percent:0;mso-wrap-distance-left:9pt;mso-wrap-distance-top:0;mso-wrap-distance-right:9pt;mso-wrap-distance-bottom:0;mso-position-horizontal:absolute;mso-position-horizontal-relative:margin;mso-position-vertical:absolute;mso-position-vertical-relative:text;mso-width-percent:0;mso-width-relative:margin;v-text-anchor:middle" o:gfxdata="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" fillcolor="white [3212]" strokecolor="black [3213]" strokeweight="1pt">
                 <v:textbox>
                   <w:txbxContent>
                     <w:p>
@@ -26533,7 +26506,7 @@
           </mc:Choice>
           <mc:Fallback>
             <w:pict>
-              <v:shape w14:anchorId="0260D256" id="Flowchart: Decision 5" o:spid="_x0000_s1052" type="#_x0000_t110" style="position:absolute;margin-left:223.4pt;margin-top:8.15pt;width:141.7pt;height:85pt;z-index:251665408;visibility:visible;mso-wrap-style:square;mso-width-percent:0;mso-height-percent:0;mso-wrap-distance-left:9pt;mso-wrap-distance-top:0;mso-wrap-distance-right:9pt;mso-wrap-distance-bottom:0;mso-position-horizontal:absolute;mso-position-horizontal-relative:margin;mso-position-vertical:absolute;mso-position-vertical-relative:text;mso-width-percent:0;mso-height-percent:0;mso-width-relative:margin;mso-height-relative:margin;v-text-anchor:middle" o:gfxdata="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" fillcolor="white [3212]" strokecolor="black [3213]" strokeweight="1pt">
+              <v:shape w14:anchorId="0260D256" id="Flowchart: Decision 5" o:spid="_x0000_s1052" type="#_x0000_t110" style="position:absolute;margin-left:223.4pt;margin-top:8.15pt;width:141.7pt;height:85pt;z-index:251665408;visibility:visible;mso-wrap-style:square;mso-width-percent:0;mso-height-percent:0;mso-wrap-distance-left:9pt;mso-wrap-distance-top:0;mso-wrap-distance-right:9pt;mso-wrap-distance-bottom:0;mso-position-horizontal:absolute;mso-position-horizontal-relative:margin;mso-position-vertical:absolute;mso-position-vertical-relative:text;mso-width-percent:0;mso-height-percent:0;mso-width-relative:margin;mso-height-relative:margin;v-text-anchor:middle" o:gfxdata="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" fillcolor="white [3212]" strokecolor="black [3213]" strokeweight="1pt">
                 <v:textbox>
                   <w:txbxContent>
                     <w:p>
@@ -26934,7 +26907,7 @@
           </mc:Choice>
           <mc:Fallback>
             <w:pict>
-              <v:shape w14:anchorId="227C5E91" id="Flowchart: Process 26" o:spid="_x0000_s1053" type="#_x0000_t109" style="position:absolute;margin-left:256.6pt;margin-top:274.45pt;width:75.35pt;height:70.85pt;z-index:251678720;visibility:visible;mso-wrap-style:square;mso-width-percent:0;mso-height-percent:0;mso-wrap-distance-left:9pt;mso-wrap-distance-top:0;mso-wrap-distance-right:9pt;mso-wrap-distance-bottom:0;mso-position-horizontal:absolute;mso-position-horizontal-relative:margin;mso-position-vertical:absolute;mso-position-vertical-relative:text;mso-width-percent:0;mso-height-percent:0;mso-width-relative:margin;mso-height-relative:margin;v-text-anchor:middle" o:gfxdata="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" fillcolor="white [3212]" strokecolor="black [3213]" strokeweight="1pt">
+              <v:shape w14:anchorId="227C5E91" id="Flowchart: Process 26" o:spid="_x0000_s1053" type="#_x0000_t109" style="position:absolute;margin-left:256.6pt;margin-top:274.45pt;width:75.35pt;height:70.85pt;z-index:251678720;visibility:visible;mso-wrap-style:square;mso-width-percent:0;mso-height-percent:0;mso-wrap-distance-left:9pt;mso-wrap-distance-top:0;mso-wrap-distance-right:9pt;mso-wrap-distance-bottom:0;mso-position-horizontal:absolute;mso-position-horizontal-relative:margin;mso-position-vertical:absolute;mso-position-vertical-relative:text;mso-width-percent:0;mso-height-percent:0;mso-width-relative:margin;mso-height-relative:margin;v-text-anchor:middle" o:gfxdata="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" fillcolor="white [3212]" strokecolor="black [3213]" strokeweight="1pt">
                 <v:textbox>
                   <w:txbxContent>
                     <w:p>
@@ -27111,7 +27084,7 @@
           </mc:Choice>
           <mc:Fallback>
             <w:pict>
-              <v:shape w14:anchorId="19F628C1" id="Flowchart: Data 305" o:spid="_x0000_s1054" type="#_x0000_t111" style="position:absolute;margin-left:244pt;margin-top:195pt;width:102.95pt;height:51pt;z-index:251717632;visibility:visible;mso-wrap-style:square;mso-width-percent:0;mso-height-percent:0;mso-wrap-distance-left:9pt;mso-wrap-distance-top:0;mso-wrap-distance-right:9pt;mso-wrap-distance-bottom:0;mso-position-horizontal:absolute;mso-position-horizontal-relative:margin;mso-position-vertical:absolute;mso-position-vertical-relative:text;mso-width-percent:0;mso-height-percent:0;mso-width-relative:margin;mso-height-relative:margin;v-text-anchor:middle" o:gfxdata="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" fillcolor="white [3212]" strokecolor="black [3213]" strokeweight="1pt">
+              <v:shape w14:anchorId="19F628C1" id="Flowchart: Data 305" o:spid="_x0000_s1054" type="#_x0000_t111" style="position:absolute;margin-left:244pt;margin-top:195pt;width:102.95pt;height:51pt;z-index:251717632;visibility:visible;mso-wrap-style:square;mso-width-percent:0;mso-height-percent:0;mso-wrap-distance-left:9pt;mso-wrap-distance-top:0;mso-wrap-distance-right:9pt;mso-wrap-distance-bottom:0;mso-position-horizontal:absolute;mso-position-horizontal-relative:margin;mso-position-vertical:absolute;mso-position-vertical-relative:text;mso-width-percent:0;mso-height-percent:0;mso-width-relative:margin;mso-height-relative:margin;v-text-anchor:middle" o:gfxdata="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" fillcolor="white [3212]" strokecolor="black [3213]" strokeweight="1pt">
                 <v:textbox>
                   <w:txbxContent>
                     <w:p>
@@ -27260,7 +27233,7 @@
           </mc:Choice>
           <mc:Fallback>
             <w:pict>
-              <v:shape w14:anchorId="42EB705F" id="Flowchart: Data 304" o:spid="_x0000_s1055" type="#_x0000_t111" style="position:absolute;margin-left:403.8pt;margin-top:195pt;width:102.95pt;height:51pt;z-index:251715584;visibility:visible;mso-wrap-style:square;mso-width-percent:0;mso-height-percent:0;mso-wrap-distance-left:9pt;mso-wrap-distance-top:0;mso-wrap-distance-right:9pt;mso-wrap-distance-bottom:0;mso-position-horizontal:absolute;mso-position-horizontal-relative:text;mso-position-vertical:absolute;mso-position-vertical-relative:text;mso-width-percent:0;mso-height-percent:0;mso-width-relative:margin;mso-height-relative:margin;v-text-anchor:middle" o:gfxdata="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" fillcolor="white [3212]" strokecolor="black [3213]" strokeweight="1pt">
+              <v:shape w14:anchorId="42EB705F" id="Flowchart: Data 304" o:spid="_x0000_s1055" type="#_x0000_t111" style="position:absolute;margin-left:403.8pt;margin-top:195pt;width:102.95pt;height:51pt;z-index:251715584;visibility:visible;mso-wrap-style:square;mso-width-percent:0;mso-height-percent:0;mso-wrap-distance-left:9pt;mso-wrap-distance-top:0;mso-wrap-distance-right:9pt;mso-wrap-distance-bottom:0;mso-position-horizontal:absolute;mso-position-horizontal-relative:text;mso-position-vertical:absolute;mso-position-vertical-relative:text;mso-width-percent:0;mso-height-percent:0;mso-width-relative:margin;mso-height-relative:margin;v-text-anchor:middle" o:gfxdata="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" fillcolor="white [3212]" strokecolor="black [3213]" strokeweight="1pt">
                 <v:textbox>
                   <w:txbxContent>
                     <w:p>
@@ -27675,13 +27648,7 @@
                               <w:rPr>
                                 <w:color w:val="000000" w:themeColor="text1"/>
                               </w:rPr>
-                              <w:t xml:space="preserve">Difference ± </w:t>
-                            </w:r>
-                            <w:r>
-                              <w:rPr>
-                                <w:color w:val="000000" w:themeColor="text1"/>
-                              </w:rPr>
-                              <w:t>MoE</w:t>
+                              <w:t>Difference ± MoE</w:t>
                             </w:r>
                           </w:p>
                         </w:txbxContent>
@@ -27706,7 +27673,7 @@
           </mc:Choice>
           <mc:Fallback>
             <w:pict>
-              <v:shape w14:anchorId="66A13113" id="Flowchart: Process 29" o:spid="_x0000_s1056" type="#_x0000_t109" style="position:absolute;margin-left:283.45pt;margin-top:376.4pt;width:158.25pt;height:48.35pt;z-index:251684864;visibility:visible;mso-wrap-style:square;mso-width-percent:0;mso-height-percent:0;mso-wrap-distance-left:9pt;mso-wrap-distance-top:0;mso-wrap-distance-right:9pt;mso-wrap-distance-bottom:0;mso-position-horizontal:absolute;mso-position-horizontal-relative:text;mso-position-vertical:absolute;mso-position-vertical-relative:text;mso-width-percent:0;mso-height-percent:0;mso-width-relative:margin;mso-height-relative:margin;v-text-anchor:middle" o:gfxdata="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" fillcolor="white [3212]" strokecolor="black [3213]" strokeweight="1pt">
+              <v:shape w14:anchorId="66A13113" id="Flowchart: Process 29" o:spid="_x0000_s1056" type="#_x0000_t109" style="position:absolute;margin-left:283.45pt;margin-top:376.4pt;width:158.25pt;height:48.35pt;z-index:251684864;visibility:visible;mso-wrap-style:square;mso-width-percent:0;mso-height-percent:0;mso-wrap-distance-left:9pt;mso-wrap-distance-top:0;mso-wrap-distance-right:9pt;mso-wrap-distance-bottom:0;mso-position-horizontal:absolute;mso-position-horizontal-relative:text;mso-position-vertical:absolute;mso-position-vertical-relative:text;mso-width-percent:0;mso-height-percent:0;mso-width-relative:margin;mso-height-relative:margin;v-text-anchor:middle" o:gfxdata="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" fillcolor="white [3212]" strokecolor="black [3213]" strokeweight="1pt">
                 <v:textbox>
                   <w:txbxContent>
                     <w:p>
@@ -27720,16 +27687,8 @@
                         <w:rPr>
                           <w:color w:val="000000" w:themeColor="text1"/>
                         </w:rPr>
-                        <w:t xml:space="preserve">Difference ± </w:t>
+                        <w:t>Difference ± MoE</w:t>
                       </w:r>
-                      <w:proofErr w:type="spellStart"/>
-                      <w:r>
-                        <w:rPr>
-                          <w:color w:val="000000" w:themeColor="text1"/>
-                        </w:rPr>
-                        <w:t>MoE</w:t>
-                      </w:r>
-                      <w:proofErr w:type="spellEnd"/>
                     </w:p>
                   </w:txbxContent>
                 </v:textbox>
@@ -28056,7 +28015,7 @@
           </mc:Choice>
           <mc:Fallback>
             <w:pict>
-              <v:shape w14:anchorId="0F747B7D" id="Flowchart: Process 27" o:spid="_x0000_s1057" type="#_x0000_t109" style="position:absolute;margin-left:353.8pt;margin-top:274.4pt;width:188.25pt;height:70.85pt;z-index:251680768;visibility:visible;mso-wrap-style:square;mso-width-percent:0;mso-height-percent:0;mso-wrap-distance-left:9pt;mso-wrap-distance-top:0;mso-wrap-distance-right:9pt;mso-wrap-distance-bottom:0;mso-position-horizontal:absolute;mso-position-horizontal-relative:margin;mso-position-vertical:absolute;mso-position-vertical-relative:text;mso-width-percent:0;mso-height-percent:0;mso-width-relative:margin;mso-height-relative:margin;v-text-anchor:middle" o:gfxdata="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" fillcolor="white [3212]" strokecolor="black [3213]" strokeweight="1pt">
+              <v:shape w14:anchorId="0F747B7D" id="Flowchart: Process 27" o:spid="_x0000_s1057" type="#_x0000_t109" style="position:absolute;margin-left:353.8pt;margin-top:274.4pt;width:188.25pt;height:70.85pt;z-index:251680768;visibility:visible;mso-wrap-style:square;mso-width-percent:0;mso-height-percent:0;mso-wrap-distance-left:9pt;mso-wrap-distance-top:0;mso-wrap-distance-right:9pt;mso-wrap-distance-bottom:0;mso-position-horizontal:absolute;mso-position-horizontal-relative:margin;mso-position-vertical:absolute;mso-position-vertical-relative:text;mso-width-percent:0;mso-height-percent:0;mso-width-relative:margin;mso-height-relative:margin;v-text-anchor:middle" o:gfxdata="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" fillcolor="white [3212]" strokecolor="black [3213]" strokeweight="1pt">
                 <v:textbox>
                   <w:txbxContent>
                     <w:p>
@@ -38163,7 +38122,7 @@
       </w:pPr>
     </w:pPrDefault>
   </w:docDefaults>
-  <w:latentStyles w:defLockedState="0" w:defUIPriority="99" w:defSemiHidden="0" w:defUnhideWhenUsed="0" w:defQFormat="0" w:count="375">
+  <w:latentStyles w:defLockedState="0" w:defUIPriority="99" w:defSemiHidden="0" w:defUnhideWhenUsed="0" w:defQFormat="0" w:count="376">
     <w:lsdException w:name="Normal" w:uiPriority="0" w:qFormat="1"/>
     <w:lsdException w:name="heading 1" w:uiPriority="9" w:qFormat="1"/>
     <w:lsdException w:name="heading 2" w:semiHidden="1" w:uiPriority="9" w:unhideWhenUsed="1" w:qFormat="1"/>
@@ -38269,7 +38228,6 @@
     <w:lsdException w:name="HTML Sample" w:semiHidden="1" w:unhideWhenUsed="1"/>
     <w:lsdException w:name="HTML Typewriter" w:semiHidden="1" w:unhideWhenUsed="1"/>
     <w:lsdException w:name="HTML Variable" w:semiHidden="1" w:unhideWhenUsed="1"/>
-    <w:lsdException w:name="Normal Table" w:semiHidden="1" w:unhideWhenUsed="1"/>
     <w:lsdException w:name="annotation subject" w:semiHidden="1" w:unhideWhenUsed="1"/>
     <w:lsdException w:name="No List" w:semiHidden="1" w:unhideWhenUsed="1"/>
     <w:lsdException w:name="Outline List 1" w:semiHidden="1" w:unhideWhenUsed="1"/>
@@ -38316,10 +38274,8 @@
     <w:lsdException w:name="Table Subtle 2" w:semiHidden="1" w:unhideWhenUsed="1"/>
     <w:lsdException w:name="Table Web 1" w:semiHidden="1" w:unhideWhenUsed="1"/>
     <w:lsdException w:name="Table Web 2" w:semiHidden="1" w:unhideWhenUsed="1"/>
-    <w:lsdException w:name="Table Web 3" w:semiHidden="1" w:unhideWhenUsed="1"/>
     <w:lsdException w:name="Balloon Text" w:semiHidden="1" w:unhideWhenUsed="1"/>
     <w:lsdException w:name="Table Grid" w:uiPriority="39"/>
-    <w:lsdException w:name="Table Theme" w:semiHidden="1" w:unhideWhenUsed="1"/>
     <w:lsdException w:name="Placeholder Text" w:semiHidden="1"/>
     <w:lsdException w:name="No Spacing" w:uiPriority="1" w:qFormat="1"/>
     <w:lsdException w:name="Light Shading" w:uiPriority="60"/>
@@ -38539,6 +38495,7 @@
     <w:lsdException w:name="Smart Hyperlink" w:semiHidden="1" w:unhideWhenUsed="1"/>
     <w:lsdException w:name="Hashtag" w:semiHidden="1" w:unhideWhenUsed="1"/>
     <w:lsdException w:name="Unresolved Mention" w:semiHidden="1" w:unhideWhenUsed="1"/>
+    <w:lsdException w:name="Smart Link" w:semiHidden="1" w:unhideWhenUsed="1"/>
   </w:latentStyles>
   <w:style w:type="paragraph" w:default="1" w:styleId="Normal">
     <w:name w:val="Normal"/>
@@ -39212,7 +39169,7 @@
 </file>
 
 <file path=customXml/itemProps1.xml><?xml version="1.0" encoding="utf-8"?>
-<ds:datastoreItem xmlns:ds="http://schemas.openxmlformats.org/officeDocument/2006/customXml" ds:itemID="{BE4A4E1F-687C-284F-A0DF-664009EB43AF}">
+<ds:datastoreItem xmlns:ds="http://schemas.openxmlformats.org/officeDocument/2006/customXml" ds:itemID="{E1A886B2-4F84-1943-AD14-94ADF18C9651}">
   <ds:schemaRefs>
     <ds:schemaRef ds:uri="http://schemas.openxmlformats.org/officeDocument/2006/bibliography"/>
   </ds:schemaRefs>

</xml_diff>